<commit_message>
No tracking GA from localhost, adding event for resume download.
</commit_message>
<xml_diff>
--- a/assets/about/Jhonny Alberto Corella Perez - Analizer Cover Letter.docx
+++ b/assets/about/Jhonny Alberto Corella Perez - Analizer Cover Letter.docx
@@ -75,8 +75,21 @@
           <w:szCs w:val="20"/>
           <w:lang w:val="es-CR"/>
         </w:rPr>
-        <w:t xml:space="preserve"> | jhonnycorella.github.io</w:t>
-      </w:r>
+        <w:t xml:space="preserve"> | </w:t>
+      </w:r>
+      <w:hyperlink r:id="rId8" w:history="1">
+        <w:r>
+          <w:rPr>
+            <w:rStyle w:val="Hyperlink"/>
+            <w:sz w:val="20"/>
+            <w:szCs w:val="20"/>
+            <w:lang w:val="es-CR"/>
+          </w:rPr>
+          <w:t>jhonnycorella.github.io</w:t>
+        </w:r>
+      </w:hyperlink>
+      <w:bookmarkStart w:id="0" w:name="_GoBack"/>
+      <w:bookmarkEnd w:id="0"/>
     </w:p>
     <w:sdt>
       <w:sdtPr>
@@ -233,10 +246,7 @@
         <w:t>]</w:t>
       </w:r>
       <w:r>
-        <w:t xml:space="preserve"> requirements and will bring immed</w:t>
-      </w:r>
-      <w:r>
-        <w:t xml:space="preserve">iate value to </w:t>
+        <w:t xml:space="preserve"> requirements and will bring immediate value to </w:t>
       </w:r>
       <w:r>
         <w:rPr>
@@ -277,8 +287,6 @@
         </w:rPr>
         <w:t>]</w:t>
       </w:r>
-      <w:bookmarkStart w:id="0" w:name="_GoBack"/>
-      <w:bookmarkEnd w:id="0"/>
       <w:r>
         <w:t xml:space="preserve"> role, I exercise a calculated and methodical approach to problem solving. While I am independently motivated, I appreciate collective efforts and collaborate productively within group settings. Moreover, I am competent in </w:t>
       </w:r>
@@ -320,10 +328,7 @@
         <w:t>[Target Company]</w:t>
       </w:r>
       <w:r>
-        <w:t>'s mission and values. Further, my collaboration, communication, and customer service abilities will serve to support your co</w:t>
-      </w:r>
-      <w:r>
-        <w:t>ntinued organizational efforts.</w:t>
+        <w:t>'s mission and values. Further, my collaboration, communication, and customer service abilities will serve to support your continued organizational efforts.</w:t>
       </w:r>
     </w:p>
     <w:p>
@@ -359,7 +364,7 @@
       </w:r>
     </w:p>
     <w:sectPr>
-      <w:footerReference w:type="default" r:id="rId8"/>
+      <w:footerReference w:type="default" r:id="rId9"/>
       <w:pgSz w:w="12240" w:h="15840"/>
       <w:pgMar w:top="1296" w:right="1440" w:bottom="1440" w:left="1440" w:header="720" w:footer="720" w:gutter="0"/>
       <w:cols w:space="720"/>
@@ -2517,6 +2522,7 @@
     <w:rsid w:val="001E503F"/>
     <w:rsid w:val="005072B6"/>
     <w:rsid w:val="009F02D0"/>
+    <w:rsid w:val="00C64C47"/>
   </w:rsids>
   <m:mathPr>
     <m:mathFont m:val="Cambria Math"/>

</xml_diff>